<commit_message>
concessao da blockchain na english auction
</commit_message>
<xml_diff>
--- a/Milestone1.docx
+++ b/Milestone1.docx
@@ -209,21 +209,7 @@
           <w:rFonts w:cs="Times New Roman" w:ascii="Times New Roman" w:hAnsi="Times New Roman"/>
           <w:lang w:val="pt-PT"/>
         </w:rPr>
-        <w:t xml:space="preserve">Client signs request message and sends signed message with signature public key all encrypted with server’s public key. Server decrypts confidential message and is the only one with access to client’s public key. </w:t>
-      </w:r>
-      <w:r>
-        <w:rPr>
-          <w:rFonts w:cs="Times New Roman" w:ascii="Times New Roman" w:hAnsi="Times New Roman"/>
-          <w:lang w:val="pt-PT"/>
-        </w:rPr>
-        <w:t xml:space="preserve">Server sends challenge to client using client’s public key. Client responds to the challenge encrypting the answer with the server’s public key. </w:t>
-      </w:r>
-      <w:r>
-        <w:rPr>
-          <w:rFonts w:cs="Times New Roman" w:ascii="Times New Roman" w:hAnsi="Times New Roman"/>
-          <w:lang w:val="pt-PT"/>
-        </w:rPr>
-        <w:t>Secure communication channel is now established.</w:t>
+        <w:t>Client signs request message and sends signed message with signature public key all encrypted with server’s public key. Server decrypts confidential message and is the only one with access to client’s public key. Server sends challenge to client using client’s public key. Client responds to the challenge encrypting the answer with the server’s public key. Secure communication channel is now established.</w:t>
       </w:r>
     </w:p>
     <w:p>
@@ -271,63 +257,7 @@
           <w:rFonts w:cs="Times New Roman" w:ascii="Times New Roman" w:hAnsi="Times New Roman"/>
           <w:lang w:val="pt-PT"/>
         </w:rPr>
-        <w:t>AES-128-</w:t>
-      </w:r>
-      <w:r>
-        <w:rPr>
-          <w:rFonts w:cs="Times New Roman" w:ascii="Times New Roman" w:hAnsi="Times New Roman"/>
-          <w:lang w:val="pt-PT"/>
-        </w:rPr>
-        <w:t>CBC</w:t>
-      </w:r>
-      <w:r>
-        <w:rPr>
-          <w:rFonts w:cs="Times New Roman" w:ascii="Times New Roman" w:hAnsi="Times New Roman"/>
-          <w:lang w:val="pt-PT"/>
-        </w:rPr>
-        <w:t xml:space="preserve"> Cipher Strategy, where each bid is encrypted and xored with previous bid (or with IV). IV is generated and stored by the Manager (for each auction). </w:t>
-      </w:r>
-      <w:r>
-        <w:rPr>
-          <w:rFonts w:cs="Times New Roman" w:ascii="Times New Roman" w:hAnsi="Times New Roman"/>
-          <w:lang w:val="pt-PT"/>
-        </w:rPr>
-        <w:t xml:space="preserve">Each auction has its own </w:t>
-      </w:r>
-      <w:r>
-        <w:rPr>
-          <w:rFonts w:cs="Times New Roman" w:ascii="Times New Roman" w:hAnsi="Times New Roman"/>
-          <w:lang w:val="pt-PT"/>
-        </w:rPr>
-        <w:t xml:space="preserve">AES private symmetric key, stored in </w:t>
-      </w:r>
-      <w:r>
-        <w:rPr>
-          <w:rFonts w:cs="Times New Roman" w:ascii="Times New Roman" w:hAnsi="Times New Roman"/>
-          <w:lang w:val="pt-PT"/>
-        </w:rPr>
-        <w:t xml:space="preserve">a database, </w:t>
-      </w:r>
-      <w:r>
-        <w:rPr>
-          <w:rFonts w:cs="Times New Roman" w:ascii="Times New Roman" w:hAnsi="Times New Roman"/>
-          <w:lang w:val="pt-PT"/>
-        </w:rPr>
-        <w:t xml:space="preserve">accessible only by the Repository. This allows for the creation of the secure bid blockchain </w:t>
-      </w:r>
-      <w:r>
-        <w:rPr>
-          <w:rFonts w:cs="Times New Roman" w:ascii="Times New Roman" w:hAnsi="Times New Roman"/>
-          <w:lang w:val="pt-PT"/>
-        </w:rPr>
-        <w:t>(see Blockchain Creation)</w:t>
-      </w:r>
-      <w:r>
-        <w:rPr>
-          <w:rFonts w:cs="Times New Roman" w:ascii="Times New Roman" w:hAnsi="Times New Roman"/>
-          <w:lang w:val="pt-PT"/>
-        </w:rPr>
-        <w:t xml:space="preserve">. </w:t>
+        <w:t xml:space="preserve">AES-128-CBC Cipher Strategy, where each bid is encrypted and xored with previous bid (or with IV). IV is generated and stored by the Manager (for each auction). Each auction has its own AES private symmetric key, stored in a database, accessible only by the Repository. This allows for the creation of the secure bid blockchain (see Blockchain Creation). </w:t>
       </w:r>
     </w:p>
     <w:p>
@@ -491,21 +421,7 @@
           <w:rFonts w:cs="Times New Roman" w:ascii="Times New Roman" w:hAnsi="Times New Roman"/>
           <w:lang w:val="pt-PT"/>
         </w:rPr>
-        <w:t xml:space="preserve">When a client decides to create an auction, he may choose to include a validation function. This function goes inside a </w:t>
-      </w:r>
-      <w:r>
-        <w:rPr>
-          <w:rFonts w:cs="Times New Roman" w:ascii="Times New Roman" w:hAnsi="Times New Roman"/>
-          <w:lang w:val="pt-PT"/>
-        </w:rPr>
-        <w:t>string</w:t>
-      </w:r>
-      <w:r>
-        <w:rPr>
-          <w:rFonts w:cs="Times New Roman" w:ascii="Times New Roman" w:hAnsi="Times New Roman"/>
-          <w:lang w:val="pt-PT"/>
-        </w:rPr>
-        <w:t xml:space="preserve"> with a specific format and has the purpose of limiting the bids allowed and their characteristics. When receiving a bid, the Repository asks the Manager to validate it – this may including running the auction’s author’s validation function. </w:t>
+        <w:t xml:space="preserve">When a client decides to create an auction, he may choose to include a validation function. This function goes inside a string with a specific format and has the purpose of limiting the bids allowed and their characteristics. When receiving a bid, the Repository asks the Manager to validate it – this may including running the auction’s author’s validation function. </w:t>
       </w:r>
     </w:p>
     <w:p>
@@ -520,35 +436,75 @@
           <w:rFonts w:cs="Times New Roman" w:ascii="Times New Roman" w:hAnsi="Times New Roman"/>
           <w:lang w:val="pt-PT"/>
         </w:rPr>
-        <w:t xml:space="preserve">Concerning the security of the executable </w:t>
-      </w:r>
-      <w:r>
-        <w:rPr>
-          <w:rFonts w:cs="Times New Roman" w:ascii="Times New Roman" w:hAnsi="Times New Roman"/>
-          <w:lang w:val="pt-PT"/>
-        </w:rPr>
-        <w:t>string</w:t>
-      </w:r>
-      <w:r>
-        <w:rPr>
-          <w:rFonts w:cs="Times New Roman" w:ascii="Times New Roman" w:hAnsi="Times New Roman"/>
-          <w:lang w:val="pt-PT"/>
-        </w:rPr>
-        <w:t xml:space="preserve">, if the creation of the auction comes with it, the </w:t>
-      </w:r>
-      <w:r>
-        <w:rPr>
-          <w:rFonts w:cs="Times New Roman" w:ascii="Times New Roman" w:hAnsi="Times New Roman"/>
-          <w:lang w:val="pt-PT"/>
-        </w:rPr>
-        <w:t>string</w:t>
-      </w:r>
-      <w:r>
-        <w:rPr>
-          <w:rFonts w:cs="Times New Roman" w:ascii="Times New Roman" w:hAnsi="Times New Roman"/>
-          <w:lang w:val="pt-PT"/>
-        </w:rPr>
-        <w:t xml:space="preserve"> is lexically analyzed right from the start (assuring its correct structure – 1 function, called “validate”, with no unauthorized access to the environment).</w:t>
+        <w:t>Concerning the security of the executable string, if the creation of the auction comes with it, the string is lexically analyzed right from the start (assuring its correct structure – 1 function, called “validate”, with no unauthorized access to the environment).</w:t>
+      </w:r>
+    </w:p>
+    <w:p>
+      <w:pPr>
+        <w:pStyle w:val="Normal"/>
+        <w:spacing w:before="0" w:after="0"/>
+        <w:jc w:val="both"/>
+        <w:rPr>
+          <w:rFonts w:ascii="Times New Roman" w:hAnsi="Times New Roman" w:cs="Times New Roman"/>
+          <w:lang w:val="pt-PT"/>
+        </w:rPr>
+      </w:pPr>
+      <w:r>
+        <w:rPr>
+          <w:rFonts w:cs="Times New Roman" w:ascii="Times New Roman" w:hAnsi="Times New Roman"/>
+          <w:lang w:val="pt-PT"/>
+        </w:rPr>
+      </w:r>
+    </w:p>
+    <w:p>
+      <w:pPr>
+        <w:pStyle w:val="Normal"/>
+        <w:spacing w:before="0" w:after="0"/>
+        <w:jc w:val="both"/>
+        <w:rPr>
+          <w:rFonts w:ascii="Times New Roman" w:hAnsi="Times New Roman" w:cs="Times New Roman"/>
+          <w:lang w:val="pt-PT"/>
+        </w:rPr>
+      </w:pPr>
+      <w:r>
+        <w:rPr>
+          <w:rFonts w:cs="Times New Roman" w:ascii="Times New Roman" w:hAnsi="Times New Roman"/>
+          <w:lang w:val="pt-PT"/>
+        </w:rPr>
+      </w:r>
+    </w:p>
+    <w:p>
+      <w:pPr>
+        <w:pStyle w:val="Normal"/>
+        <w:spacing w:before="0" w:after="0"/>
+        <w:jc w:val="both"/>
+        <w:rPr>
+          <w:rFonts w:ascii="Times New Roman" w:hAnsi="Times New Roman" w:cs="Times New Roman"/>
+          <w:lang w:val="pt-PT"/>
+        </w:rPr>
+      </w:pPr>
+      <w:r>
+        <w:rPr>
+          <w:rFonts w:cs="Times New Roman" w:ascii="Times New Roman" w:hAnsi="Times New Roman"/>
+          <w:lang w:val="pt-PT"/>
+        </w:rPr>
+      </w:r>
+    </w:p>
+    <w:p>
+      <w:pPr>
+        <w:pStyle w:val="Normal"/>
+        <w:spacing w:before="0" w:after="0"/>
+        <w:jc w:val="both"/>
+        <w:rPr>
+          <w:rFonts w:ascii="Times New Roman" w:hAnsi="Times New Roman" w:cs="Times New Roman"/>
+          <w:lang w:val="pt-PT"/>
+        </w:rPr>
+      </w:pPr>
+      <w:r>
+        <w:rPr>
+          <w:rFonts w:cs="Times New Roman" w:ascii="Times New Roman" w:hAnsi="Times New Roman"/>
+          <w:lang w:val="pt-PT"/>
+        </w:rPr>
       </w:r>
     </w:p>
     <w:p>
@@ -635,63 +591,7 @@
           <w:rFonts w:cs="Times New Roman" w:ascii="Times New Roman" w:hAnsi="Times New Roman"/>
           <w:lang w:val="pt-PT"/>
         </w:rPr>
-        <w:t xml:space="preserve">The idea behind valid bid modification lies in the creation of automatic bids. This means that a client has the ability of defining a margin of bid values to which he is willing to go if other clients outbid his current one. The way the autor wants to create this auto generated bids and the conditions he wants to take in consideration must be pass through a </w:t>
-      </w:r>
-      <w:r>
-        <w:rPr>
-          <w:rFonts w:cs="Times New Roman" w:ascii="Times New Roman" w:hAnsi="Times New Roman"/>
-          <w:lang w:val="pt-PT"/>
-        </w:rPr>
-        <w:t>string</w:t>
-      </w:r>
-      <w:r>
-        <w:rPr>
-          <w:rFonts w:cs="Times New Roman" w:ascii="Times New Roman" w:hAnsi="Times New Roman"/>
-          <w:lang w:val="pt-PT"/>
-        </w:rPr>
-        <w:t xml:space="preserve">, similar to the </w:t>
-      </w:r>
-      <w:r>
-        <w:rPr>
-          <w:rFonts w:cs="Times New Roman" w:ascii="Times New Roman" w:hAnsi="Times New Roman"/>
-          <w:lang w:val="pt-PT"/>
-        </w:rPr>
-        <w:t>string</w:t>
-      </w:r>
-      <w:r>
-        <w:rPr>
-          <w:rFonts w:cs="Times New Roman" w:ascii="Times New Roman" w:hAnsi="Times New Roman"/>
-          <w:lang w:val="pt-PT"/>
-        </w:rPr>
-        <w:t xml:space="preserve"> for the validation of the bids, but now the function must be called  “generate”. The assurance that this </w:t>
-      </w:r>
-      <w:r>
-        <w:rPr>
-          <w:rFonts w:cs="Times New Roman" w:ascii="Times New Roman" w:hAnsi="Times New Roman"/>
-          <w:lang w:val="pt-PT"/>
-        </w:rPr>
-        <w:t>string</w:t>
-      </w:r>
-      <w:r>
-        <w:rPr>
-          <w:rFonts w:cs="Times New Roman" w:ascii="Times New Roman" w:hAnsi="Times New Roman"/>
-          <w:lang w:val="pt-PT"/>
-        </w:rPr>
-        <w:t xml:space="preserve"> is valid is made exactly the same way as the validation </w:t>
-      </w:r>
-      <w:r>
-        <w:rPr>
-          <w:rFonts w:cs="Times New Roman" w:ascii="Times New Roman" w:hAnsi="Times New Roman"/>
-          <w:lang w:val="pt-PT"/>
-        </w:rPr>
-        <w:t>string</w:t>
-      </w:r>
-      <w:r>
-        <w:rPr>
-          <w:rFonts w:cs="Times New Roman" w:ascii="Times New Roman" w:hAnsi="Times New Roman"/>
-          <w:lang w:val="pt-PT"/>
-        </w:rPr>
-        <w:t xml:space="preserve"> (see </w:t>
+        <w:t xml:space="preserve">The idea behind valid bid modification lies in the creation of automatic bids. This means that a client has the ability of defining a margin of bid values to which he is willing to go if other clients outbid his current one. The way the autor wants to create this auto generated bids and the conditions he wants to take in consideration must be pass through a string, similar to the string for the validation of the bids, but now the function must be called  “generate”. The assurance that this string is valid is made exactly the same way as the validation string (see </w:t>
       </w:r>
       <w:r>
         <w:rPr>
@@ -721,15 +621,18 @@
         </w:rPr>
       </w:pPr>
       <w:r>
+        <w:rPr>
+          <w:rFonts w:cs="Times New Roman" w:ascii="Times New Roman" w:hAnsi="Times New Roman"/>
+          <w:lang w:val="pt-PT"/>
+        </w:rPr>
+      </w:r>
+    </w:p>
+    <w:p>
+      <w:pPr>
+        <w:pStyle w:val="Normal"/>
+        <w:spacing w:before="0" w:after="0"/>
+        <w:jc w:val="both"/>
         <w:rPr/>
-      </w:r>
-    </w:p>
-    <w:p>
-      <w:pPr>
-        <w:pStyle w:val="Normal"/>
-        <w:spacing w:before="0" w:after="0"/>
-        <w:jc w:val="both"/>
-        <w:rPr/>
       </w:pPr>
       <w:r>
         <w:rPr>
@@ -773,21 +676,7 @@
           <w:rFonts w:cs="Times New Roman" w:ascii="Times New Roman" w:hAnsi="Times New Roman"/>
           <w:lang w:val="pt-PT"/>
         </w:rPr>
-        <w:t xml:space="preserve">When a client does any operation that envolves updating the blockchain, the server sends him a copy of the blockchain until that moment </w:t>
-      </w:r>
-      <w:r>
-        <w:rPr>
-          <w:rFonts w:cs="Times New Roman" w:ascii="Times New Roman" w:hAnsi="Times New Roman"/>
-          <w:lang w:val="pt-PT"/>
-        </w:rPr>
-        <w:t>(without giving the decryption private key)</w:t>
-      </w:r>
-      <w:r>
-        <w:rPr>
-          <w:rFonts w:cs="Times New Roman" w:ascii="Times New Roman" w:hAnsi="Times New Roman"/>
-          <w:lang w:val="pt-PT"/>
-        </w:rPr>
-        <w:t xml:space="preserve">. This is useful for the client to validate the entire process of the auction once this is finished (see Bid Receipts). </w:t>
+        <w:t xml:space="preserve">When a client does any operation that envolves updating the blockchain, the server sends him a copy of the blockchain until that moment (without giving the decryption private key). This is useful for the client to validate the entire process of the auction once this is finished (see Bid Receipts). </w:t>
       </w:r>
     </w:p>
     <w:p>
@@ -1056,7 +945,7 @@
       <w:pgNumType w:fmt="decimal"/>
       <w:formProt w:val="false"/>
       <w:textDirection w:val="lrTb"/>
-      <w:docGrid w:type="default" w:linePitch="360" w:charSpace="4294965247"/>
+      <w:docGrid w:type="default" w:linePitch="360" w:charSpace="0"/>
     </w:sectPr>
   </w:body>
 </w:document>
@@ -1227,6 +1116,7 @@
     <w:rPr>
       <w:rFonts w:ascii="Calibri" w:hAnsi="Calibri" w:eastAsia="Calibri" w:cs="" w:asciiTheme="minorHAnsi" w:cstheme="minorBidi" w:eastAsiaTheme="minorHAnsi" w:hAnsiTheme="minorHAnsi"/>
       <w:color w:val="00000A"/>
+      <w:kern w:val="0"/>
       <w:sz w:val="22"/>
       <w:szCs w:val="22"/>
       <w:lang w:val="en-US" w:eastAsia="en-US" w:bidi="ar-SA"/>
@@ -1246,7 +1136,7 @@
     <w:next w:val="TextBody"/>
     <w:qFormat/>
     <w:pPr>
-      <w:keepNext/>
+      <w:keepNext w:val="true"/>
       <w:spacing w:before="240" w:after="120"/>
     </w:pPr>
     <w:rPr>

</xml_diff>